<commit_message>
Reunion de la presentacion de 10 niveles
</commit_message>
<xml_diff>
--- a/01_Documentacion/06_Entrevista/Links de Reunión del Proyecto.docx
+++ b/01_Documentacion/06_Entrevista/Links de Reunión del Proyecto.docx
@@ -1,11 +1,16 @@
 
 <file path=word/document.xml><?xml version="1.0" encoding="utf-8"?>
-<w:document xmlns:wpc="http://schemas.microsoft.com/office/word/2010/wordprocessingCanvas" xmlns:cx="http://schemas.microsoft.com/office/drawing/2014/chartex" xmlns:cx1="http://schemas.microsoft.com/office/drawing/2015/9/8/chartex" xmlns:cx2="http://schemas.microsoft.com/office/drawing/2015/10/21/chartex" xmlns:cx3="http://schemas.microsoft.com/office/drawing/2016/5/9/chartex" xmlns:cx4="http://schemas.microsoft.com/office/drawing/2016/5/10/chartex" xmlns:cx5="http://schemas.microsoft.com/office/drawing/2016/5/11/chartex" xmlns:cx6="http://schemas.microsoft.com/office/drawing/2016/5/12/chartex" xmlns:cx7="http://schemas.microsoft.com/office/drawing/2016/5/13/chartex" xmlns:cx8="http://schemas.microsoft.com/office/drawing/2016/5/14/chartex" xmlns:mc="http://schemas.openxmlformats.org/markup-compatibility/2006" xmlns:aink="http://schemas.microsoft.com/office/drawing/2016/ink" xmlns:am3d="http://schemas.microsoft.com/office/drawing/2017/model3d" xmlns:o="urn:schemas-microsoft-com:office:office" xmlns:oel="http://schemas.microsoft.com/office/2019/extlst" xmlns:r="http://schemas.openxmlformats.org/officeDocument/2006/relationships" xmlns:m="http://schemas.openxmlformats.org/officeDocument/2006/math" xmlns:v="urn:schemas-microsoft-com:vml" xmlns:wp14="http://schemas.microsoft.com/office/word/2010/wordprocessingDrawing" xmlns:wp="http://schemas.openxmlformats.org/drawingml/2006/wordprocessingDrawing" xmlns:w10="urn:schemas-microsoft-com:office:word" xmlns:w="http://schemas.openxmlformats.org/wordprocessingml/2006/main" xmlns:w14="http://schemas.microsoft.com/office/word/2010/wordml" xmlns:w15="http://schemas.microsoft.com/office/word/2012/wordml" xmlns:w16cex="http://schemas.microsoft.com/office/word/2018/wordml/cex" xmlns:w16cid="http://schemas.microsoft.com/office/word/2016/wordml/cid" xmlns:w16="http://schemas.microsoft.com/office/word/2018/wordml" xmlns:w16du="http://schemas.microsoft.com/office/word/2023/wordml/word16du" xmlns:w16sdtdh="http://schemas.microsoft.com/office/word/2020/wordml/sdtdatahash" xmlns:w16se="http://schemas.microsoft.com/office/word/2015/wordml/symex" xmlns:wpg="http://schemas.microsoft.com/office/word/2010/wordprocessingGroup" xmlns:wpi="http://schemas.microsoft.com/office/word/2010/wordprocessingInk" xmlns:wne="http://schemas.microsoft.com/office/word/2006/wordml" xmlns:wps="http://schemas.microsoft.com/office/word/2010/wordprocessingShape" mc:Ignorable="w14 w15 w16se w16cid w16 w16cex w16sdtdh w16du wp14">
+<w:document xmlns:wpc="http://schemas.microsoft.com/office/word/2010/wordprocessingCanvas" xmlns:cx="http://schemas.microsoft.com/office/drawing/2014/chartex" xmlns:cx1="http://schemas.microsoft.com/office/drawing/2015/9/8/chartex" xmlns:cx2="http://schemas.microsoft.com/office/drawing/2015/10/21/chartex" xmlns:cx3="http://schemas.microsoft.com/office/drawing/2016/5/9/chartex" xmlns:cx4="http://schemas.microsoft.com/office/drawing/2016/5/10/chartex" xmlns:cx5="http://schemas.microsoft.com/office/drawing/2016/5/11/chartex" xmlns:cx6="http://schemas.microsoft.com/office/drawing/2016/5/12/chartex" xmlns:cx7="http://schemas.microsoft.com/office/drawing/2016/5/13/chartex" xmlns:cx8="http://schemas.microsoft.com/office/drawing/2016/5/14/chartex" xmlns:mc="http://schemas.openxmlformats.org/markup-compatibility/2006" xmlns:aink="http://schemas.microsoft.com/office/drawing/2016/ink" xmlns:am3d="http://schemas.microsoft.com/office/drawing/2017/model3d" xmlns:o="urn:schemas-microsoft-com:office:office" xmlns:oel="http://schemas.microsoft.com/office/2019/extlst" xmlns:r="http://schemas.openxmlformats.org/officeDocument/2006/relationships" xmlns:m="http://schemas.openxmlformats.org/officeDocument/2006/math" xmlns:v="urn:schemas-microsoft-com:vml" xmlns:wp14="http://schemas.microsoft.com/office/word/2010/wordprocessingDrawing" xmlns:wp="http://schemas.openxmlformats.org/drawingml/2006/wordprocessingDrawing" xmlns:w10="urn:schemas-microsoft-com:office:word" xmlns:w="http://schemas.openxmlformats.org/wordprocessingml/2006/main" xmlns:w14="http://schemas.microsoft.com/office/word/2010/wordml" xmlns:w15="http://schemas.microsoft.com/office/word/2012/wordml" xmlns:w16cex="http://schemas.microsoft.com/office/word/2018/wordml/cex" xmlns:w16cid="http://schemas.microsoft.com/office/word/2016/wordml/cid" xmlns:w16="http://schemas.microsoft.com/office/word/2018/wordml" xmlns:w16sdtdh="http://schemas.microsoft.com/office/word/2020/wordml/sdtdatahash" xmlns:w16se="http://schemas.microsoft.com/office/word/2015/wordml/symex" xmlns:wpg="http://schemas.microsoft.com/office/word/2010/wordprocessingGroup" xmlns:wpi="http://schemas.microsoft.com/office/word/2010/wordprocessingInk" xmlns:wne="http://schemas.microsoft.com/office/word/2006/wordml" xmlns:wps="http://schemas.microsoft.com/office/word/2010/wordprocessingShape" mc:Ignorable="w14 w15 w16se w16cid w16 w16cex w16sdtdh wp14">
   <w:body>
     <w:p>
       <w:r>
-        <w:t>Links de Reunión del Proyecto :</w:t>
+        <w:t xml:space="preserve">Links de Reunión del </w:t>
       </w:r>
+      <w:proofErr w:type="gramStart"/>
+      <w:r>
+        <w:t>Proyecto :</w:t>
+      </w:r>
+      <w:proofErr w:type="gramEnd"/>
     </w:p>
     <w:p>
       <w:r>
@@ -17,7 +22,7 @@
       <w:hyperlink r:id="rId4" w:history="1">
         <w:r>
           <w:rPr>
-            <w:rStyle w:val="Hyperlink"/>
+            <w:rStyle w:val="Hipervnculo"/>
           </w:rPr>
           <w:t>https://www.youtube.com/watch?v=AhbXfE6mBt4</w:t>
         </w:r>
@@ -32,7 +37,7 @@
       <w:hyperlink r:id="rId5" w:history="1">
         <w:r>
           <w:rPr>
-            <w:rStyle w:val="Hyperlink"/>
+            <w:rStyle w:val="Hipervnculo"/>
           </w:rPr>
           <w:t>https://www.youtube.com/watch?v=DoRhJEPWVis</w:t>
         </w:r>
@@ -69,10 +74,10 @@
       <w:hyperlink r:id="rId6" w:history="1">
         <w:r>
           <w:rPr>
-            <w:rStyle w:val="Hyperlink"/>
+            <w:rStyle w:val="Hipervnculo"/>
             <w:lang w:val="es-ES"/>
           </w:rPr>
-          <w:t>https://www.youtube.com/watch?v=x9dE20pXdo4</w:t>
+          <w:t>https://youtu.be/0TPt67EQbhg</w:t>
         </w:r>
       </w:hyperlink>
       <w:r>
@@ -85,31 +90,7 @@
         <w:rPr>
           <w:lang w:val="es-ES"/>
         </w:rPr>
-        <w:t>Video 1</w:t>
-      </w:r>
-    </w:p>
-    <w:p>
-      <w:pPr>
-        <w:rPr>
-          <w:lang w:val="es-ES"/>
-        </w:rPr>
-      </w:pPr>
-      <w:hyperlink r:id="rId7" w:history="1">
-        <w:r>
-          <w:rPr>
-            <w:rStyle w:val="Hyperlink"/>
-          </w:rPr>
-          <w:t>https://youtu.be/06tQzrrvH0k</w:t>
-        </w:r>
-      </w:hyperlink>
-      <w:r>
-        <w:t xml:space="preserve"> </w:t>
-      </w:r>
-      <w:r>
-        <w:rPr>
-          <w:lang w:val="es-ES"/>
-        </w:rPr>
-        <w:t>Video 2</w:t>
+        <w:t xml:space="preserve">Video </w:t>
       </w:r>
     </w:p>
     <w:p>
@@ -137,7 +118,7 @@
 </file>
 
 <file path=word/styles.xml><?xml version="1.0" encoding="utf-8"?>
-<w:styles xmlns:mc="http://schemas.openxmlformats.org/markup-compatibility/2006" xmlns:r="http://schemas.openxmlformats.org/officeDocument/2006/relationships" xmlns:w="http://schemas.openxmlformats.org/wordprocessingml/2006/main" xmlns:w14="http://schemas.microsoft.com/office/word/2010/wordml" xmlns:w15="http://schemas.microsoft.com/office/word/2012/wordml" xmlns:w16cex="http://schemas.microsoft.com/office/word/2018/wordml/cex" xmlns:w16cid="http://schemas.microsoft.com/office/word/2016/wordml/cid" xmlns:w16="http://schemas.microsoft.com/office/word/2018/wordml" xmlns:w16du="http://schemas.microsoft.com/office/word/2023/wordml/word16du" xmlns:w16sdtdh="http://schemas.microsoft.com/office/word/2020/wordml/sdtdatahash" xmlns:w16se="http://schemas.microsoft.com/office/word/2015/wordml/symex" mc:Ignorable="w14 w15 w16se w16cid w16 w16cex w16sdtdh w16du">
+<w:styles xmlns:mc="http://schemas.openxmlformats.org/markup-compatibility/2006" xmlns:r="http://schemas.openxmlformats.org/officeDocument/2006/relationships" xmlns:w="http://schemas.openxmlformats.org/wordprocessingml/2006/main" xmlns:w14="http://schemas.microsoft.com/office/word/2010/wordml" xmlns:w15="http://schemas.microsoft.com/office/word/2012/wordml" xmlns:w16cex="http://schemas.microsoft.com/office/word/2018/wordml/cex" xmlns:w16cid="http://schemas.microsoft.com/office/word/2016/wordml/cid" xmlns:w16="http://schemas.microsoft.com/office/word/2018/wordml" xmlns:w16sdtdh="http://schemas.microsoft.com/office/word/2020/wordml/sdtdatahash" xmlns:w16se="http://schemas.microsoft.com/office/word/2015/wordml/symex" mc:Ignorable="w14 w15 w16se w16cid w16 w16cex w16sdtdh">
   <w:docDefaults>
     <w:rPrDefault>
       <w:rPr>
@@ -537,11 +518,11 @@
     <w:name w:val="Normal"/>
     <w:qFormat/>
   </w:style>
-  <w:style w:type="paragraph" w:styleId="Heading1">
+  <w:style w:type="paragraph" w:styleId="Ttulo1">
     <w:name w:val="heading 1"/>
     <w:basedOn w:val="Normal"/>
     <w:next w:val="Normal"/>
-    <w:link w:val="Heading1Char"/>
+    <w:link w:val="Ttulo1Car"/>
     <w:uiPriority w:val="9"/>
     <w:qFormat/>
     <w:rsid w:val="00682133"/>
@@ -558,11 +539,11 @@
       <w:szCs w:val="40"/>
     </w:rPr>
   </w:style>
-  <w:style w:type="paragraph" w:styleId="Heading2">
+  <w:style w:type="paragraph" w:styleId="Ttulo2">
     <w:name w:val="heading 2"/>
     <w:basedOn w:val="Normal"/>
     <w:next w:val="Normal"/>
-    <w:link w:val="Heading2Char"/>
+    <w:link w:val="Ttulo2Car"/>
     <w:uiPriority w:val="9"/>
     <w:semiHidden/>
     <w:unhideWhenUsed/>
@@ -581,11 +562,11 @@
       <w:szCs w:val="32"/>
     </w:rPr>
   </w:style>
-  <w:style w:type="paragraph" w:styleId="Heading3">
+  <w:style w:type="paragraph" w:styleId="Ttulo3">
     <w:name w:val="heading 3"/>
     <w:basedOn w:val="Normal"/>
     <w:next w:val="Normal"/>
-    <w:link w:val="Heading3Char"/>
+    <w:link w:val="Ttulo3Car"/>
     <w:uiPriority w:val="9"/>
     <w:semiHidden/>
     <w:unhideWhenUsed/>
@@ -604,11 +585,11 @@
       <w:szCs w:val="28"/>
     </w:rPr>
   </w:style>
-  <w:style w:type="paragraph" w:styleId="Heading4">
+  <w:style w:type="paragraph" w:styleId="Ttulo4">
     <w:name w:val="heading 4"/>
     <w:basedOn w:val="Normal"/>
     <w:next w:val="Normal"/>
-    <w:link w:val="Heading4Char"/>
+    <w:link w:val="Ttulo4Car"/>
     <w:uiPriority w:val="9"/>
     <w:semiHidden/>
     <w:unhideWhenUsed/>
@@ -627,11 +608,11 @@
       <w:color w:val="0F4761" w:themeColor="accent1" w:themeShade="BF"/>
     </w:rPr>
   </w:style>
-  <w:style w:type="paragraph" w:styleId="Heading5">
+  <w:style w:type="paragraph" w:styleId="Ttulo5">
     <w:name w:val="heading 5"/>
     <w:basedOn w:val="Normal"/>
     <w:next w:val="Normal"/>
-    <w:link w:val="Heading5Char"/>
+    <w:link w:val="Ttulo5Car"/>
     <w:uiPriority w:val="9"/>
     <w:semiHidden/>
     <w:unhideWhenUsed/>
@@ -648,11 +629,11 @@
       <w:color w:val="0F4761" w:themeColor="accent1" w:themeShade="BF"/>
     </w:rPr>
   </w:style>
-  <w:style w:type="paragraph" w:styleId="Heading6">
+  <w:style w:type="paragraph" w:styleId="Ttulo6">
     <w:name w:val="heading 6"/>
     <w:basedOn w:val="Normal"/>
     <w:next w:val="Normal"/>
-    <w:link w:val="Heading6Char"/>
+    <w:link w:val="Ttulo6Car"/>
     <w:uiPriority w:val="9"/>
     <w:semiHidden/>
     <w:unhideWhenUsed/>
@@ -671,11 +652,11 @@
       <w:color w:val="595959" w:themeColor="text1" w:themeTint="A6"/>
     </w:rPr>
   </w:style>
-  <w:style w:type="paragraph" w:styleId="Heading7">
+  <w:style w:type="paragraph" w:styleId="Ttulo7">
     <w:name w:val="heading 7"/>
     <w:basedOn w:val="Normal"/>
     <w:next w:val="Normal"/>
-    <w:link w:val="Heading7Char"/>
+    <w:link w:val="Ttulo7Car"/>
     <w:uiPriority w:val="9"/>
     <w:semiHidden/>
     <w:unhideWhenUsed/>
@@ -692,11 +673,11 @@
       <w:color w:val="595959" w:themeColor="text1" w:themeTint="A6"/>
     </w:rPr>
   </w:style>
-  <w:style w:type="paragraph" w:styleId="Heading8">
+  <w:style w:type="paragraph" w:styleId="Ttulo8">
     <w:name w:val="heading 8"/>
     <w:basedOn w:val="Normal"/>
     <w:next w:val="Normal"/>
-    <w:link w:val="Heading8Char"/>
+    <w:link w:val="Ttulo8Car"/>
     <w:uiPriority w:val="9"/>
     <w:semiHidden/>
     <w:unhideWhenUsed/>
@@ -715,11 +696,11 @@
       <w:color w:val="272727" w:themeColor="text1" w:themeTint="D8"/>
     </w:rPr>
   </w:style>
-  <w:style w:type="paragraph" w:styleId="Heading9">
+  <w:style w:type="paragraph" w:styleId="Ttulo9">
     <w:name w:val="heading 9"/>
     <w:basedOn w:val="Normal"/>
     <w:next w:val="Normal"/>
-    <w:link w:val="Heading9Char"/>
+    <w:link w:val="Ttulo9Car"/>
     <w:uiPriority w:val="9"/>
     <w:semiHidden/>
     <w:unhideWhenUsed/>
@@ -736,13 +717,13 @@
       <w:color w:val="272727" w:themeColor="text1" w:themeTint="D8"/>
     </w:rPr>
   </w:style>
-  <w:style w:type="character" w:default="1" w:styleId="DefaultParagraphFont">
+  <w:style w:type="character" w:default="1" w:styleId="Fuentedeprrafopredeter">
     <w:name w:val="Default Paragraph Font"/>
     <w:uiPriority w:val="1"/>
     <w:semiHidden/>
     <w:unhideWhenUsed/>
   </w:style>
-  <w:style w:type="table" w:default="1" w:styleId="TableNormal">
+  <w:style w:type="table" w:default="1" w:styleId="Tablanormal">
     <w:name w:val="Normal Table"/>
     <w:uiPriority w:val="99"/>
     <w:semiHidden/>
@@ -757,16 +738,16 @@
       </w:tblCellMar>
     </w:tblPr>
   </w:style>
-  <w:style w:type="numbering" w:default="1" w:styleId="NoList">
+  <w:style w:type="numbering" w:default="1" w:styleId="Sinlista">
     <w:name w:val="No List"/>
     <w:uiPriority w:val="99"/>
     <w:semiHidden/>
     <w:unhideWhenUsed/>
   </w:style>
-  <w:style w:type="character" w:customStyle="1" w:styleId="Heading1Char">
-    <w:name w:val="Heading 1 Char"/>
-    <w:basedOn w:val="DefaultParagraphFont"/>
-    <w:link w:val="Heading1"/>
+  <w:style w:type="character" w:customStyle="1" w:styleId="Ttulo1Car">
+    <w:name w:val="Título 1 Car"/>
+    <w:basedOn w:val="Fuentedeprrafopredeter"/>
+    <w:link w:val="Ttulo1"/>
     <w:uiPriority w:val="9"/>
     <w:rsid w:val="00682133"/>
     <w:rPr>
@@ -776,10 +757,10 @@
       <w:szCs w:val="40"/>
     </w:rPr>
   </w:style>
-  <w:style w:type="character" w:customStyle="1" w:styleId="Heading2Char">
-    <w:name w:val="Heading 2 Char"/>
-    <w:basedOn w:val="DefaultParagraphFont"/>
-    <w:link w:val="Heading2"/>
+  <w:style w:type="character" w:customStyle="1" w:styleId="Ttulo2Car">
+    <w:name w:val="Título 2 Car"/>
+    <w:basedOn w:val="Fuentedeprrafopredeter"/>
+    <w:link w:val="Ttulo2"/>
     <w:uiPriority w:val="9"/>
     <w:semiHidden/>
     <w:rsid w:val="00682133"/>
@@ -790,10 +771,10 @@
       <w:szCs w:val="32"/>
     </w:rPr>
   </w:style>
-  <w:style w:type="character" w:customStyle="1" w:styleId="Heading3Char">
-    <w:name w:val="Heading 3 Char"/>
-    <w:basedOn w:val="DefaultParagraphFont"/>
-    <w:link w:val="Heading3"/>
+  <w:style w:type="character" w:customStyle="1" w:styleId="Ttulo3Car">
+    <w:name w:val="Título 3 Car"/>
+    <w:basedOn w:val="Fuentedeprrafopredeter"/>
+    <w:link w:val="Ttulo3"/>
     <w:uiPriority w:val="9"/>
     <w:semiHidden/>
     <w:rsid w:val="00682133"/>
@@ -804,10 +785,10 @@
       <w:szCs w:val="28"/>
     </w:rPr>
   </w:style>
-  <w:style w:type="character" w:customStyle="1" w:styleId="Heading4Char">
-    <w:name w:val="Heading 4 Char"/>
-    <w:basedOn w:val="DefaultParagraphFont"/>
-    <w:link w:val="Heading4"/>
+  <w:style w:type="character" w:customStyle="1" w:styleId="Ttulo4Car">
+    <w:name w:val="Título 4 Car"/>
+    <w:basedOn w:val="Fuentedeprrafopredeter"/>
+    <w:link w:val="Ttulo4"/>
     <w:uiPriority w:val="9"/>
     <w:semiHidden/>
     <w:rsid w:val="00682133"/>
@@ -818,10 +799,10 @@
       <w:color w:val="0F4761" w:themeColor="accent1" w:themeShade="BF"/>
     </w:rPr>
   </w:style>
-  <w:style w:type="character" w:customStyle="1" w:styleId="Heading5Char">
-    <w:name w:val="Heading 5 Char"/>
-    <w:basedOn w:val="DefaultParagraphFont"/>
-    <w:link w:val="Heading5"/>
+  <w:style w:type="character" w:customStyle="1" w:styleId="Ttulo5Car">
+    <w:name w:val="Título 5 Car"/>
+    <w:basedOn w:val="Fuentedeprrafopredeter"/>
+    <w:link w:val="Ttulo5"/>
     <w:uiPriority w:val="9"/>
     <w:semiHidden/>
     <w:rsid w:val="00682133"/>
@@ -830,10 +811,10 @@
       <w:color w:val="0F4761" w:themeColor="accent1" w:themeShade="BF"/>
     </w:rPr>
   </w:style>
-  <w:style w:type="character" w:customStyle="1" w:styleId="Heading6Char">
-    <w:name w:val="Heading 6 Char"/>
-    <w:basedOn w:val="DefaultParagraphFont"/>
-    <w:link w:val="Heading6"/>
+  <w:style w:type="character" w:customStyle="1" w:styleId="Ttulo6Car">
+    <w:name w:val="Título 6 Car"/>
+    <w:basedOn w:val="Fuentedeprrafopredeter"/>
+    <w:link w:val="Ttulo6"/>
     <w:uiPriority w:val="9"/>
     <w:semiHidden/>
     <w:rsid w:val="00682133"/>
@@ -844,10 +825,10 @@
       <w:color w:val="595959" w:themeColor="text1" w:themeTint="A6"/>
     </w:rPr>
   </w:style>
-  <w:style w:type="character" w:customStyle="1" w:styleId="Heading7Char">
-    <w:name w:val="Heading 7 Char"/>
-    <w:basedOn w:val="DefaultParagraphFont"/>
-    <w:link w:val="Heading7"/>
+  <w:style w:type="character" w:customStyle="1" w:styleId="Ttulo7Car">
+    <w:name w:val="Título 7 Car"/>
+    <w:basedOn w:val="Fuentedeprrafopredeter"/>
+    <w:link w:val="Ttulo7"/>
     <w:uiPriority w:val="9"/>
     <w:semiHidden/>
     <w:rsid w:val="00682133"/>
@@ -856,10 +837,10 @@
       <w:color w:val="595959" w:themeColor="text1" w:themeTint="A6"/>
     </w:rPr>
   </w:style>
-  <w:style w:type="character" w:customStyle="1" w:styleId="Heading8Char">
-    <w:name w:val="Heading 8 Char"/>
-    <w:basedOn w:val="DefaultParagraphFont"/>
-    <w:link w:val="Heading8"/>
+  <w:style w:type="character" w:customStyle="1" w:styleId="Ttulo8Car">
+    <w:name w:val="Título 8 Car"/>
+    <w:basedOn w:val="Fuentedeprrafopredeter"/>
+    <w:link w:val="Ttulo8"/>
     <w:uiPriority w:val="9"/>
     <w:semiHidden/>
     <w:rsid w:val="00682133"/>
@@ -870,10 +851,10 @@
       <w:color w:val="272727" w:themeColor="text1" w:themeTint="D8"/>
     </w:rPr>
   </w:style>
-  <w:style w:type="character" w:customStyle="1" w:styleId="Heading9Char">
-    <w:name w:val="Heading 9 Char"/>
-    <w:basedOn w:val="DefaultParagraphFont"/>
-    <w:link w:val="Heading9"/>
+  <w:style w:type="character" w:customStyle="1" w:styleId="Ttulo9Car">
+    <w:name w:val="Título 9 Car"/>
+    <w:basedOn w:val="Fuentedeprrafopredeter"/>
+    <w:link w:val="Ttulo9"/>
     <w:uiPriority w:val="9"/>
     <w:semiHidden/>
     <w:rsid w:val="00682133"/>
@@ -882,11 +863,11 @@
       <w:color w:val="272727" w:themeColor="text1" w:themeTint="D8"/>
     </w:rPr>
   </w:style>
-  <w:style w:type="paragraph" w:styleId="Title">
+  <w:style w:type="paragraph" w:styleId="Ttulo">
     <w:name w:val="Title"/>
     <w:basedOn w:val="Normal"/>
     <w:next w:val="Normal"/>
-    <w:link w:val="TitleChar"/>
+    <w:link w:val="TtuloCar"/>
     <w:uiPriority w:val="10"/>
     <w:qFormat/>
     <w:rsid w:val="00682133"/>
@@ -902,10 +883,10 @@
       <w:szCs w:val="56"/>
     </w:rPr>
   </w:style>
-  <w:style w:type="character" w:customStyle="1" w:styleId="TitleChar">
-    <w:name w:val="Title Char"/>
-    <w:basedOn w:val="DefaultParagraphFont"/>
-    <w:link w:val="Title"/>
+  <w:style w:type="character" w:customStyle="1" w:styleId="TtuloCar">
+    <w:name w:val="Título Car"/>
+    <w:basedOn w:val="Fuentedeprrafopredeter"/>
+    <w:link w:val="Ttulo"/>
     <w:uiPriority w:val="10"/>
     <w:rsid w:val="00682133"/>
     <w:rPr>
@@ -916,11 +897,11 @@
       <w:szCs w:val="56"/>
     </w:rPr>
   </w:style>
-  <w:style w:type="paragraph" w:styleId="Subtitle">
+  <w:style w:type="paragraph" w:styleId="Subttulo">
     <w:name w:val="Subtitle"/>
     <w:basedOn w:val="Normal"/>
     <w:next w:val="Normal"/>
-    <w:link w:val="SubtitleChar"/>
+    <w:link w:val="SubttuloCar"/>
     <w:uiPriority w:val="11"/>
     <w:qFormat/>
     <w:rsid w:val="00682133"/>
@@ -937,10 +918,10 @@
       <w:szCs w:val="28"/>
     </w:rPr>
   </w:style>
-  <w:style w:type="character" w:customStyle="1" w:styleId="SubtitleChar">
-    <w:name w:val="Subtitle Char"/>
-    <w:basedOn w:val="DefaultParagraphFont"/>
-    <w:link w:val="Subtitle"/>
+  <w:style w:type="character" w:customStyle="1" w:styleId="SubttuloCar">
+    <w:name w:val="Subtítulo Car"/>
+    <w:basedOn w:val="Fuentedeprrafopredeter"/>
+    <w:link w:val="Subttulo"/>
     <w:uiPriority w:val="11"/>
     <w:rsid w:val="00682133"/>
     <w:rPr>
@@ -951,11 +932,11 @@
       <w:szCs w:val="28"/>
     </w:rPr>
   </w:style>
-  <w:style w:type="paragraph" w:styleId="Quote">
+  <w:style w:type="paragraph" w:styleId="Cita">
     <w:name w:val="Quote"/>
     <w:basedOn w:val="Normal"/>
     <w:next w:val="Normal"/>
-    <w:link w:val="QuoteChar"/>
+    <w:link w:val="CitaCar"/>
     <w:uiPriority w:val="29"/>
     <w:qFormat/>
     <w:rsid w:val="00682133"/>
@@ -969,10 +950,10 @@
       <w:color w:val="404040" w:themeColor="text1" w:themeTint="BF"/>
     </w:rPr>
   </w:style>
-  <w:style w:type="character" w:customStyle="1" w:styleId="QuoteChar">
-    <w:name w:val="Quote Char"/>
-    <w:basedOn w:val="DefaultParagraphFont"/>
-    <w:link w:val="Quote"/>
+  <w:style w:type="character" w:customStyle="1" w:styleId="CitaCar">
+    <w:name w:val="Cita Car"/>
+    <w:basedOn w:val="Fuentedeprrafopredeter"/>
+    <w:link w:val="Cita"/>
     <w:uiPriority w:val="29"/>
     <w:rsid w:val="00682133"/>
     <w:rPr>
@@ -981,7 +962,7 @@
       <w:color w:val="404040" w:themeColor="text1" w:themeTint="BF"/>
     </w:rPr>
   </w:style>
-  <w:style w:type="paragraph" w:styleId="ListParagraph">
+  <w:style w:type="paragraph" w:styleId="Prrafodelista">
     <w:name w:val="List Paragraph"/>
     <w:basedOn w:val="Normal"/>
     <w:uiPriority w:val="34"/>
@@ -992,9 +973,9 @@
       <w:contextualSpacing/>
     </w:pPr>
   </w:style>
-  <w:style w:type="character" w:styleId="IntenseEmphasis">
+  <w:style w:type="character" w:styleId="nfasisintenso">
     <w:name w:val="Intense Emphasis"/>
-    <w:basedOn w:val="DefaultParagraphFont"/>
+    <w:basedOn w:val="Fuentedeprrafopredeter"/>
     <w:uiPriority w:val="21"/>
     <w:qFormat/>
     <w:rsid w:val="00682133"/>
@@ -1004,11 +985,11 @@
       <w:color w:val="0F4761" w:themeColor="accent1" w:themeShade="BF"/>
     </w:rPr>
   </w:style>
-  <w:style w:type="paragraph" w:styleId="IntenseQuote">
+  <w:style w:type="paragraph" w:styleId="Citadestacada">
     <w:name w:val="Intense Quote"/>
     <w:basedOn w:val="Normal"/>
     <w:next w:val="Normal"/>
-    <w:link w:val="IntenseQuoteChar"/>
+    <w:link w:val="CitadestacadaCar"/>
     <w:uiPriority w:val="30"/>
     <w:qFormat/>
     <w:rsid w:val="00682133"/>
@@ -1027,10 +1008,10 @@
       <w:color w:val="0F4761" w:themeColor="accent1" w:themeShade="BF"/>
     </w:rPr>
   </w:style>
-  <w:style w:type="character" w:customStyle="1" w:styleId="IntenseQuoteChar">
-    <w:name w:val="Intense Quote Char"/>
-    <w:basedOn w:val="DefaultParagraphFont"/>
-    <w:link w:val="IntenseQuote"/>
+  <w:style w:type="character" w:customStyle="1" w:styleId="CitadestacadaCar">
+    <w:name w:val="Cita destacada Car"/>
+    <w:basedOn w:val="Fuentedeprrafopredeter"/>
+    <w:link w:val="Citadestacada"/>
     <w:uiPriority w:val="30"/>
     <w:rsid w:val="00682133"/>
     <w:rPr>
@@ -1039,9 +1020,9 @@
       <w:color w:val="0F4761" w:themeColor="accent1" w:themeShade="BF"/>
     </w:rPr>
   </w:style>
-  <w:style w:type="character" w:styleId="IntenseReference">
+  <w:style w:type="character" w:styleId="Referenciaintensa">
     <w:name w:val="Intense Reference"/>
-    <w:basedOn w:val="DefaultParagraphFont"/>
+    <w:basedOn w:val="Fuentedeprrafopredeter"/>
     <w:uiPriority w:val="32"/>
     <w:qFormat/>
     <w:rsid w:val="00682133"/>
@@ -1053,9 +1034,9 @@
       <w:spacing w:val="5"/>
     </w:rPr>
   </w:style>
-  <w:style w:type="character" w:styleId="Hyperlink">
+  <w:style w:type="character" w:styleId="Hipervnculo">
     <w:name w:val="Hyperlink"/>
-    <w:basedOn w:val="DefaultParagraphFont"/>
+    <w:basedOn w:val="Fuentedeprrafopredeter"/>
     <w:uiPriority w:val="99"/>
     <w:unhideWhenUsed/>
     <w:rsid w:val="006B2EF8"/>
@@ -1064,9 +1045,9 @@
       <w:u w:val="single"/>
     </w:rPr>
   </w:style>
-  <w:style w:type="character" w:styleId="UnresolvedMention">
+  <w:style w:type="character" w:styleId="Mencinsinresolver">
     <w:name w:val="Unresolved Mention"/>
-    <w:basedOn w:val="DefaultParagraphFont"/>
+    <w:basedOn w:val="Fuentedeprrafopredeter"/>
     <w:uiPriority w:val="99"/>
     <w:semiHidden/>
     <w:unhideWhenUsed/>
@@ -1076,9 +1057,9 @@
       <w:shd w:val="clear" w:color="auto" w:fill="E1DFDD"/>
     </w:rPr>
   </w:style>
-  <w:style w:type="character" w:styleId="FollowedHyperlink">
+  <w:style w:type="character" w:styleId="Hipervnculovisitado">
     <w:name w:val="FollowedHyperlink"/>
-    <w:basedOn w:val="DefaultParagraphFont"/>
+    <w:basedOn w:val="Fuentedeprrafopredeter"/>
     <w:uiPriority w:val="99"/>
     <w:semiHidden/>
     <w:unhideWhenUsed/>

</xml_diff>

<commit_message>
Revert "Reunion de la presentacion de 10 niveles"
This reverts commit cbb331198ae296a6152917a34d27ec1e40d20571.
</commit_message>
<xml_diff>
--- a/01_Documentacion/06_Entrevista/Links de Reunión del Proyecto.docx
+++ b/01_Documentacion/06_Entrevista/Links de Reunión del Proyecto.docx
@@ -1,16 +1,11 @@
 
 <file path=word/document.xml><?xml version="1.0" encoding="utf-8"?>
-<w:document xmlns:wpc="http://schemas.microsoft.com/office/word/2010/wordprocessingCanvas" xmlns:cx="http://schemas.microsoft.com/office/drawing/2014/chartex" xmlns:cx1="http://schemas.microsoft.com/office/drawing/2015/9/8/chartex" xmlns:cx2="http://schemas.microsoft.com/office/drawing/2015/10/21/chartex" xmlns:cx3="http://schemas.microsoft.com/office/drawing/2016/5/9/chartex" xmlns:cx4="http://schemas.microsoft.com/office/drawing/2016/5/10/chartex" xmlns:cx5="http://schemas.microsoft.com/office/drawing/2016/5/11/chartex" xmlns:cx6="http://schemas.microsoft.com/office/drawing/2016/5/12/chartex" xmlns:cx7="http://schemas.microsoft.com/office/drawing/2016/5/13/chartex" xmlns:cx8="http://schemas.microsoft.com/office/drawing/2016/5/14/chartex" xmlns:mc="http://schemas.openxmlformats.org/markup-compatibility/2006" xmlns:aink="http://schemas.microsoft.com/office/drawing/2016/ink" xmlns:am3d="http://schemas.microsoft.com/office/drawing/2017/model3d" xmlns:o="urn:schemas-microsoft-com:office:office" xmlns:oel="http://schemas.microsoft.com/office/2019/extlst" xmlns:r="http://schemas.openxmlformats.org/officeDocument/2006/relationships" xmlns:m="http://schemas.openxmlformats.org/officeDocument/2006/math" xmlns:v="urn:schemas-microsoft-com:vml" xmlns:wp14="http://schemas.microsoft.com/office/word/2010/wordprocessingDrawing" xmlns:wp="http://schemas.openxmlformats.org/drawingml/2006/wordprocessingDrawing" xmlns:w10="urn:schemas-microsoft-com:office:word" xmlns:w="http://schemas.openxmlformats.org/wordprocessingml/2006/main" xmlns:w14="http://schemas.microsoft.com/office/word/2010/wordml" xmlns:w15="http://schemas.microsoft.com/office/word/2012/wordml" xmlns:w16cex="http://schemas.microsoft.com/office/word/2018/wordml/cex" xmlns:w16cid="http://schemas.microsoft.com/office/word/2016/wordml/cid" xmlns:w16="http://schemas.microsoft.com/office/word/2018/wordml" xmlns:w16sdtdh="http://schemas.microsoft.com/office/word/2020/wordml/sdtdatahash" xmlns:w16se="http://schemas.microsoft.com/office/word/2015/wordml/symex" xmlns:wpg="http://schemas.microsoft.com/office/word/2010/wordprocessingGroup" xmlns:wpi="http://schemas.microsoft.com/office/word/2010/wordprocessingInk" xmlns:wne="http://schemas.microsoft.com/office/word/2006/wordml" xmlns:wps="http://schemas.microsoft.com/office/word/2010/wordprocessingShape" mc:Ignorable="w14 w15 w16se w16cid w16 w16cex w16sdtdh wp14">
+<w:document xmlns:wpc="http://schemas.microsoft.com/office/word/2010/wordprocessingCanvas" xmlns:cx="http://schemas.microsoft.com/office/drawing/2014/chartex" xmlns:cx1="http://schemas.microsoft.com/office/drawing/2015/9/8/chartex" xmlns:cx2="http://schemas.microsoft.com/office/drawing/2015/10/21/chartex" xmlns:cx3="http://schemas.microsoft.com/office/drawing/2016/5/9/chartex" xmlns:cx4="http://schemas.microsoft.com/office/drawing/2016/5/10/chartex" xmlns:cx5="http://schemas.microsoft.com/office/drawing/2016/5/11/chartex" xmlns:cx6="http://schemas.microsoft.com/office/drawing/2016/5/12/chartex" xmlns:cx7="http://schemas.microsoft.com/office/drawing/2016/5/13/chartex" xmlns:cx8="http://schemas.microsoft.com/office/drawing/2016/5/14/chartex" xmlns:mc="http://schemas.openxmlformats.org/markup-compatibility/2006" xmlns:aink="http://schemas.microsoft.com/office/drawing/2016/ink" xmlns:am3d="http://schemas.microsoft.com/office/drawing/2017/model3d" xmlns:o="urn:schemas-microsoft-com:office:office" xmlns:oel="http://schemas.microsoft.com/office/2019/extlst" xmlns:r="http://schemas.openxmlformats.org/officeDocument/2006/relationships" xmlns:m="http://schemas.openxmlformats.org/officeDocument/2006/math" xmlns:v="urn:schemas-microsoft-com:vml" xmlns:wp14="http://schemas.microsoft.com/office/word/2010/wordprocessingDrawing" xmlns:wp="http://schemas.openxmlformats.org/drawingml/2006/wordprocessingDrawing" xmlns:w10="urn:schemas-microsoft-com:office:word" xmlns:w="http://schemas.openxmlformats.org/wordprocessingml/2006/main" xmlns:w14="http://schemas.microsoft.com/office/word/2010/wordml" xmlns:w15="http://schemas.microsoft.com/office/word/2012/wordml" xmlns:w16cex="http://schemas.microsoft.com/office/word/2018/wordml/cex" xmlns:w16cid="http://schemas.microsoft.com/office/word/2016/wordml/cid" xmlns:w16="http://schemas.microsoft.com/office/word/2018/wordml" xmlns:w16du="http://schemas.microsoft.com/office/word/2023/wordml/word16du" xmlns:w16sdtdh="http://schemas.microsoft.com/office/word/2020/wordml/sdtdatahash" xmlns:w16se="http://schemas.microsoft.com/office/word/2015/wordml/symex" xmlns:wpg="http://schemas.microsoft.com/office/word/2010/wordprocessingGroup" xmlns:wpi="http://schemas.microsoft.com/office/word/2010/wordprocessingInk" xmlns:wne="http://schemas.microsoft.com/office/word/2006/wordml" xmlns:wps="http://schemas.microsoft.com/office/word/2010/wordprocessingShape" mc:Ignorable="w14 w15 w16se w16cid w16 w16cex w16sdtdh w16du wp14">
   <w:body>
     <w:p>
       <w:r>
-        <w:t xml:space="preserve">Links de Reunión del </w:t>
+        <w:t>Links de Reunión del Proyecto :</w:t>
       </w:r>
-      <w:proofErr w:type="gramStart"/>
-      <w:r>
-        <w:t>Proyecto :</w:t>
-      </w:r>
-      <w:proofErr w:type="gramEnd"/>
     </w:p>
     <w:p>
       <w:r>
@@ -22,7 +17,7 @@
       <w:hyperlink r:id="rId4" w:history="1">
         <w:r>
           <w:rPr>
-            <w:rStyle w:val="Hipervnculo"/>
+            <w:rStyle w:val="Hyperlink"/>
           </w:rPr>
           <w:t>https://www.youtube.com/watch?v=AhbXfE6mBt4</w:t>
         </w:r>
@@ -37,7 +32,7 @@
       <w:hyperlink r:id="rId5" w:history="1">
         <w:r>
           <w:rPr>
-            <w:rStyle w:val="Hipervnculo"/>
+            <w:rStyle w:val="Hyperlink"/>
           </w:rPr>
           <w:t>https://www.youtube.com/watch?v=DoRhJEPWVis</w:t>
         </w:r>
@@ -74,10 +69,10 @@
       <w:hyperlink r:id="rId6" w:history="1">
         <w:r>
           <w:rPr>
-            <w:rStyle w:val="Hipervnculo"/>
+            <w:rStyle w:val="Hyperlink"/>
             <w:lang w:val="es-ES"/>
           </w:rPr>
-          <w:t>https://youtu.be/0TPt67EQbhg</w:t>
+          <w:t>https://www.youtube.com/watch?v=x9dE20pXdo4</w:t>
         </w:r>
       </w:hyperlink>
       <w:r>
@@ -90,7 +85,31 @@
         <w:rPr>
           <w:lang w:val="es-ES"/>
         </w:rPr>
-        <w:t xml:space="preserve">Video </w:t>
+        <w:t>Video 1</w:t>
+      </w:r>
+    </w:p>
+    <w:p>
+      <w:pPr>
+        <w:rPr>
+          <w:lang w:val="es-ES"/>
+        </w:rPr>
+      </w:pPr>
+      <w:hyperlink r:id="rId7" w:history="1">
+        <w:r>
+          <w:rPr>
+            <w:rStyle w:val="Hyperlink"/>
+          </w:rPr>
+          <w:t>https://youtu.be/06tQzrrvH0k</w:t>
+        </w:r>
+      </w:hyperlink>
+      <w:r>
+        <w:t xml:space="preserve"> </w:t>
+      </w:r>
+      <w:r>
+        <w:rPr>
+          <w:lang w:val="es-ES"/>
+        </w:rPr>
+        <w:t>Video 2</w:t>
       </w:r>
     </w:p>
     <w:p>
@@ -118,7 +137,7 @@
 </file>
 
 <file path=word/styles.xml><?xml version="1.0" encoding="utf-8"?>
-<w:styles xmlns:mc="http://schemas.openxmlformats.org/markup-compatibility/2006" xmlns:r="http://schemas.openxmlformats.org/officeDocument/2006/relationships" xmlns:w="http://schemas.openxmlformats.org/wordprocessingml/2006/main" xmlns:w14="http://schemas.microsoft.com/office/word/2010/wordml" xmlns:w15="http://schemas.microsoft.com/office/word/2012/wordml" xmlns:w16cex="http://schemas.microsoft.com/office/word/2018/wordml/cex" xmlns:w16cid="http://schemas.microsoft.com/office/word/2016/wordml/cid" xmlns:w16="http://schemas.microsoft.com/office/word/2018/wordml" xmlns:w16sdtdh="http://schemas.microsoft.com/office/word/2020/wordml/sdtdatahash" xmlns:w16se="http://schemas.microsoft.com/office/word/2015/wordml/symex" mc:Ignorable="w14 w15 w16se w16cid w16 w16cex w16sdtdh">
+<w:styles xmlns:mc="http://schemas.openxmlformats.org/markup-compatibility/2006" xmlns:r="http://schemas.openxmlformats.org/officeDocument/2006/relationships" xmlns:w="http://schemas.openxmlformats.org/wordprocessingml/2006/main" xmlns:w14="http://schemas.microsoft.com/office/word/2010/wordml" xmlns:w15="http://schemas.microsoft.com/office/word/2012/wordml" xmlns:w16cex="http://schemas.microsoft.com/office/word/2018/wordml/cex" xmlns:w16cid="http://schemas.microsoft.com/office/word/2016/wordml/cid" xmlns:w16="http://schemas.microsoft.com/office/word/2018/wordml" xmlns:w16du="http://schemas.microsoft.com/office/word/2023/wordml/word16du" xmlns:w16sdtdh="http://schemas.microsoft.com/office/word/2020/wordml/sdtdatahash" xmlns:w16se="http://schemas.microsoft.com/office/word/2015/wordml/symex" mc:Ignorable="w14 w15 w16se w16cid w16 w16cex w16sdtdh w16du">
   <w:docDefaults>
     <w:rPrDefault>
       <w:rPr>
@@ -518,11 +537,11 @@
     <w:name w:val="Normal"/>
     <w:qFormat/>
   </w:style>
-  <w:style w:type="paragraph" w:styleId="Ttulo1">
+  <w:style w:type="paragraph" w:styleId="Heading1">
     <w:name w:val="heading 1"/>
     <w:basedOn w:val="Normal"/>
     <w:next w:val="Normal"/>
-    <w:link w:val="Ttulo1Car"/>
+    <w:link w:val="Heading1Char"/>
     <w:uiPriority w:val="9"/>
     <w:qFormat/>
     <w:rsid w:val="00682133"/>
@@ -539,11 +558,11 @@
       <w:szCs w:val="40"/>
     </w:rPr>
   </w:style>
-  <w:style w:type="paragraph" w:styleId="Ttulo2">
+  <w:style w:type="paragraph" w:styleId="Heading2">
     <w:name w:val="heading 2"/>
     <w:basedOn w:val="Normal"/>
     <w:next w:val="Normal"/>
-    <w:link w:val="Ttulo2Car"/>
+    <w:link w:val="Heading2Char"/>
     <w:uiPriority w:val="9"/>
     <w:semiHidden/>
     <w:unhideWhenUsed/>
@@ -562,11 +581,11 @@
       <w:szCs w:val="32"/>
     </w:rPr>
   </w:style>
-  <w:style w:type="paragraph" w:styleId="Ttulo3">
+  <w:style w:type="paragraph" w:styleId="Heading3">
     <w:name w:val="heading 3"/>
     <w:basedOn w:val="Normal"/>
     <w:next w:val="Normal"/>
-    <w:link w:val="Ttulo3Car"/>
+    <w:link w:val="Heading3Char"/>
     <w:uiPriority w:val="9"/>
     <w:semiHidden/>
     <w:unhideWhenUsed/>
@@ -585,11 +604,11 @@
       <w:szCs w:val="28"/>
     </w:rPr>
   </w:style>
-  <w:style w:type="paragraph" w:styleId="Ttulo4">
+  <w:style w:type="paragraph" w:styleId="Heading4">
     <w:name w:val="heading 4"/>
     <w:basedOn w:val="Normal"/>
     <w:next w:val="Normal"/>
-    <w:link w:val="Ttulo4Car"/>
+    <w:link w:val="Heading4Char"/>
     <w:uiPriority w:val="9"/>
     <w:semiHidden/>
     <w:unhideWhenUsed/>
@@ -608,11 +627,11 @@
       <w:color w:val="0F4761" w:themeColor="accent1" w:themeShade="BF"/>
     </w:rPr>
   </w:style>
-  <w:style w:type="paragraph" w:styleId="Ttulo5">
+  <w:style w:type="paragraph" w:styleId="Heading5">
     <w:name w:val="heading 5"/>
     <w:basedOn w:val="Normal"/>
     <w:next w:val="Normal"/>
-    <w:link w:val="Ttulo5Car"/>
+    <w:link w:val="Heading5Char"/>
     <w:uiPriority w:val="9"/>
     <w:semiHidden/>
     <w:unhideWhenUsed/>
@@ -629,11 +648,11 @@
       <w:color w:val="0F4761" w:themeColor="accent1" w:themeShade="BF"/>
     </w:rPr>
   </w:style>
-  <w:style w:type="paragraph" w:styleId="Ttulo6">
+  <w:style w:type="paragraph" w:styleId="Heading6">
     <w:name w:val="heading 6"/>
     <w:basedOn w:val="Normal"/>
     <w:next w:val="Normal"/>
-    <w:link w:val="Ttulo6Car"/>
+    <w:link w:val="Heading6Char"/>
     <w:uiPriority w:val="9"/>
     <w:semiHidden/>
     <w:unhideWhenUsed/>
@@ -652,11 +671,11 @@
       <w:color w:val="595959" w:themeColor="text1" w:themeTint="A6"/>
     </w:rPr>
   </w:style>
-  <w:style w:type="paragraph" w:styleId="Ttulo7">
+  <w:style w:type="paragraph" w:styleId="Heading7">
     <w:name w:val="heading 7"/>
     <w:basedOn w:val="Normal"/>
     <w:next w:val="Normal"/>
-    <w:link w:val="Ttulo7Car"/>
+    <w:link w:val="Heading7Char"/>
     <w:uiPriority w:val="9"/>
     <w:semiHidden/>
     <w:unhideWhenUsed/>
@@ -673,11 +692,11 @@
       <w:color w:val="595959" w:themeColor="text1" w:themeTint="A6"/>
     </w:rPr>
   </w:style>
-  <w:style w:type="paragraph" w:styleId="Ttulo8">
+  <w:style w:type="paragraph" w:styleId="Heading8">
     <w:name w:val="heading 8"/>
     <w:basedOn w:val="Normal"/>
     <w:next w:val="Normal"/>
-    <w:link w:val="Ttulo8Car"/>
+    <w:link w:val="Heading8Char"/>
     <w:uiPriority w:val="9"/>
     <w:semiHidden/>
     <w:unhideWhenUsed/>
@@ -696,11 +715,11 @@
       <w:color w:val="272727" w:themeColor="text1" w:themeTint="D8"/>
     </w:rPr>
   </w:style>
-  <w:style w:type="paragraph" w:styleId="Ttulo9">
+  <w:style w:type="paragraph" w:styleId="Heading9">
     <w:name w:val="heading 9"/>
     <w:basedOn w:val="Normal"/>
     <w:next w:val="Normal"/>
-    <w:link w:val="Ttulo9Car"/>
+    <w:link w:val="Heading9Char"/>
     <w:uiPriority w:val="9"/>
     <w:semiHidden/>
     <w:unhideWhenUsed/>
@@ -717,13 +736,13 @@
       <w:color w:val="272727" w:themeColor="text1" w:themeTint="D8"/>
     </w:rPr>
   </w:style>
-  <w:style w:type="character" w:default="1" w:styleId="Fuentedeprrafopredeter">
+  <w:style w:type="character" w:default="1" w:styleId="DefaultParagraphFont">
     <w:name w:val="Default Paragraph Font"/>
     <w:uiPriority w:val="1"/>
     <w:semiHidden/>
     <w:unhideWhenUsed/>
   </w:style>
-  <w:style w:type="table" w:default="1" w:styleId="Tablanormal">
+  <w:style w:type="table" w:default="1" w:styleId="TableNormal">
     <w:name w:val="Normal Table"/>
     <w:uiPriority w:val="99"/>
     <w:semiHidden/>
@@ -738,16 +757,16 @@
       </w:tblCellMar>
     </w:tblPr>
   </w:style>
-  <w:style w:type="numbering" w:default="1" w:styleId="Sinlista">
+  <w:style w:type="numbering" w:default="1" w:styleId="NoList">
     <w:name w:val="No List"/>
     <w:uiPriority w:val="99"/>
     <w:semiHidden/>
     <w:unhideWhenUsed/>
   </w:style>
-  <w:style w:type="character" w:customStyle="1" w:styleId="Ttulo1Car">
-    <w:name w:val="Título 1 Car"/>
-    <w:basedOn w:val="Fuentedeprrafopredeter"/>
-    <w:link w:val="Ttulo1"/>
+  <w:style w:type="character" w:customStyle="1" w:styleId="Heading1Char">
+    <w:name w:val="Heading 1 Char"/>
+    <w:basedOn w:val="DefaultParagraphFont"/>
+    <w:link w:val="Heading1"/>
     <w:uiPriority w:val="9"/>
     <w:rsid w:val="00682133"/>
     <w:rPr>
@@ -757,10 +776,10 @@
       <w:szCs w:val="40"/>
     </w:rPr>
   </w:style>
-  <w:style w:type="character" w:customStyle="1" w:styleId="Ttulo2Car">
-    <w:name w:val="Título 2 Car"/>
-    <w:basedOn w:val="Fuentedeprrafopredeter"/>
-    <w:link w:val="Ttulo2"/>
+  <w:style w:type="character" w:customStyle="1" w:styleId="Heading2Char">
+    <w:name w:val="Heading 2 Char"/>
+    <w:basedOn w:val="DefaultParagraphFont"/>
+    <w:link w:val="Heading2"/>
     <w:uiPriority w:val="9"/>
     <w:semiHidden/>
     <w:rsid w:val="00682133"/>
@@ -771,10 +790,10 @@
       <w:szCs w:val="32"/>
     </w:rPr>
   </w:style>
-  <w:style w:type="character" w:customStyle="1" w:styleId="Ttulo3Car">
-    <w:name w:val="Título 3 Car"/>
-    <w:basedOn w:val="Fuentedeprrafopredeter"/>
-    <w:link w:val="Ttulo3"/>
+  <w:style w:type="character" w:customStyle="1" w:styleId="Heading3Char">
+    <w:name w:val="Heading 3 Char"/>
+    <w:basedOn w:val="DefaultParagraphFont"/>
+    <w:link w:val="Heading3"/>
     <w:uiPriority w:val="9"/>
     <w:semiHidden/>
     <w:rsid w:val="00682133"/>
@@ -785,10 +804,10 @@
       <w:szCs w:val="28"/>
     </w:rPr>
   </w:style>
-  <w:style w:type="character" w:customStyle="1" w:styleId="Ttulo4Car">
-    <w:name w:val="Título 4 Car"/>
-    <w:basedOn w:val="Fuentedeprrafopredeter"/>
-    <w:link w:val="Ttulo4"/>
+  <w:style w:type="character" w:customStyle="1" w:styleId="Heading4Char">
+    <w:name w:val="Heading 4 Char"/>
+    <w:basedOn w:val="DefaultParagraphFont"/>
+    <w:link w:val="Heading4"/>
     <w:uiPriority w:val="9"/>
     <w:semiHidden/>
     <w:rsid w:val="00682133"/>
@@ -799,10 +818,10 @@
       <w:color w:val="0F4761" w:themeColor="accent1" w:themeShade="BF"/>
     </w:rPr>
   </w:style>
-  <w:style w:type="character" w:customStyle="1" w:styleId="Ttulo5Car">
-    <w:name w:val="Título 5 Car"/>
-    <w:basedOn w:val="Fuentedeprrafopredeter"/>
-    <w:link w:val="Ttulo5"/>
+  <w:style w:type="character" w:customStyle="1" w:styleId="Heading5Char">
+    <w:name w:val="Heading 5 Char"/>
+    <w:basedOn w:val="DefaultParagraphFont"/>
+    <w:link w:val="Heading5"/>
     <w:uiPriority w:val="9"/>
     <w:semiHidden/>
     <w:rsid w:val="00682133"/>
@@ -811,10 +830,10 @@
       <w:color w:val="0F4761" w:themeColor="accent1" w:themeShade="BF"/>
     </w:rPr>
   </w:style>
-  <w:style w:type="character" w:customStyle="1" w:styleId="Ttulo6Car">
-    <w:name w:val="Título 6 Car"/>
-    <w:basedOn w:val="Fuentedeprrafopredeter"/>
-    <w:link w:val="Ttulo6"/>
+  <w:style w:type="character" w:customStyle="1" w:styleId="Heading6Char">
+    <w:name w:val="Heading 6 Char"/>
+    <w:basedOn w:val="DefaultParagraphFont"/>
+    <w:link w:val="Heading6"/>
     <w:uiPriority w:val="9"/>
     <w:semiHidden/>
     <w:rsid w:val="00682133"/>
@@ -825,10 +844,10 @@
       <w:color w:val="595959" w:themeColor="text1" w:themeTint="A6"/>
     </w:rPr>
   </w:style>
-  <w:style w:type="character" w:customStyle="1" w:styleId="Ttulo7Car">
-    <w:name w:val="Título 7 Car"/>
-    <w:basedOn w:val="Fuentedeprrafopredeter"/>
-    <w:link w:val="Ttulo7"/>
+  <w:style w:type="character" w:customStyle="1" w:styleId="Heading7Char">
+    <w:name w:val="Heading 7 Char"/>
+    <w:basedOn w:val="DefaultParagraphFont"/>
+    <w:link w:val="Heading7"/>
     <w:uiPriority w:val="9"/>
     <w:semiHidden/>
     <w:rsid w:val="00682133"/>
@@ -837,10 +856,10 @@
       <w:color w:val="595959" w:themeColor="text1" w:themeTint="A6"/>
     </w:rPr>
   </w:style>
-  <w:style w:type="character" w:customStyle="1" w:styleId="Ttulo8Car">
-    <w:name w:val="Título 8 Car"/>
-    <w:basedOn w:val="Fuentedeprrafopredeter"/>
-    <w:link w:val="Ttulo8"/>
+  <w:style w:type="character" w:customStyle="1" w:styleId="Heading8Char">
+    <w:name w:val="Heading 8 Char"/>
+    <w:basedOn w:val="DefaultParagraphFont"/>
+    <w:link w:val="Heading8"/>
     <w:uiPriority w:val="9"/>
     <w:semiHidden/>
     <w:rsid w:val="00682133"/>
@@ -851,10 +870,10 @@
       <w:color w:val="272727" w:themeColor="text1" w:themeTint="D8"/>
     </w:rPr>
   </w:style>
-  <w:style w:type="character" w:customStyle="1" w:styleId="Ttulo9Car">
-    <w:name w:val="Título 9 Car"/>
-    <w:basedOn w:val="Fuentedeprrafopredeter"/>
-    <w:link w:val="Ttulo9"/>
+  <w:style w:type="character" w:customStyle="1" w:styleId="Heading9Char">
+    <w:name w:val="Heading 9 Char"/>
+    <w:basedOn w:val="DefaultParagraphFont"/>
+    <w:link w:val="Heading9"/>
     <w:uiPriority w:val="9"/>
     <w:semiHidden/>
     <w:rsid w:val="00682133"/>
@@ -863,11 +882,11 @@
       <w:color w:val="272727" w:themeColor="text1" w:themeTint="D8"/>
     </w:rPr>
   </w:style>
-  <w:style w:type="paragraph" w:styleId="Ttulo">
+  <w:style w:type="paragraph" w:styleId="Title">
     <w:name w:val="Title"/>
     <w:basedOn w:val="Normal"/>
     <w:next w:val="Normal"/>
-    <w:link w:val="TtuloCar"/>
+    <w:link w:val="TitleChar"/>
     <w:uiPriority w:val="10"/>
     <w:qFormat/>
     <w:rsid w:val="00682133"/>
@@ -883,10 +902,10 @@
       <w:szCs w:val="56"/>
     </w:rPr>
   </w:style>
-  <w:style w:type="character" w:customStyle="1" w:styleId="TtuloCar">
-    <w:name w:val="Título Car"/>
-    <w:basedOn w:val="Fuentedeprrafopredeter"/>
-    <w:link w:val="Ttulo"/>
+  <w:style w:type="character" w:customStyle="1" w:styleId="TitleChar">
+    <w:name w:val="Title Char"/>
+    <w:basedOn w:val="DefaultParagraphFont"/>
+    <w:link w:val="Title"/>
     <w:uiPriority w:val="10"/>
     <w:rsid w:val="00682133"/>
     <w:rPr>
@@ -897,11 +916,11 @@
       <w:szCs w:val="56"/>
     </w:rPr>
   </w:style>
-  <w:style w:type="paragraph" w:styleId="Subttulo">
+  <w:style w:type="paragraph" w:styleId="Subtitle">
     <w:name w:val="Subtitle"/>
     <w:basedOn w:val="Normal"/>
     <w:next w:val="Normal"/>
-    <w:link w:val="SubttuloCar"/>
+    <w:link w:val="SubtitleChar"/>
     <w:uiPriority w:val="11"/>
     <w:qFormat/>
     <w:rsid w:val="00682133"/>
@@ -918,10 +937,10 @@
       <w:szCs w:val="28"/>
     </w:rPr>
   </w:style>
-  <w:style w:type="character" w:customStyle="1" w:styleId="SubttuloCar">
-    <w:name w:val="Subtítulo Car"/>
-    <w:basedOn w:val="Fuentedeprrafopredeter"/>
-    <w:link w:val="Subttulo"/>
+  <w:style w:type="character" w:customStyle="1" w:styleId="SubtitleChar">
+    <w:name w:val="Subtitle Char"/>
+    <w:basedOn w:val="DefaultParagraphFont"/>
+    <w:link w:val="Subtitle"/>
     <w:uiPriority w:val="11"/>
     <w:rsid w:val="00682133"/>
     <w:rPr>
@@ -932,11 +951,11 @@
       <w:szCs w:val="28"/>
     </w:rPr>
   </w:style>
-  <w:style w:type="paragraph" w:styleId="Cita">
+  <w:style w:type="paragraph" w:styleId="Quote">
     <w:name w:val="Quote"/>
     <w:basedOn w:val="Normal"/>
     <w:next w:val="Normal"/>
-    <w:link w:val="CitaCar"/>
+    <w:link w:val="QuoteChar"/>
     <w:uiPriority w:val="29"/>
     <w:qFormat/>
     <w:rsid w:val="00682133"/>
@@ -950,10 +969,10 @@
       <w:color w:val="404040" w:themeColor="text1" w:themeTint="BF"/>
     </w:rPr>
   </w:style>
-  <w:style w:type="character" w:customStyle="1" w:styleId="CitaCar">
-    <w:name w:val="Cita Car"/>
-    <w:basedOn w:val="Fuentedeprrafopredeter"/>
-    <w:link w:val="Cita"/>
+  <w:style w:type="character" w:customStyle="1" w:styleId="QuoteChar">
+    <w:name w:val="Quote Char"/>
+    <w:basedOn w:val="DefaultParagraphFont"/>
+    <w:link w:val="Quote"/>
     <w:uiPriority w:val="29"/>
     <w:rsid w:val="00682133"/>
     <w:rPr>
@@ -962,7 +981,7 @@
       <w:color w:val="404040" w:themeColor="text1" w:themeTint="BF"/>
     </w:rPr>
   </w:style>
-  <w:style w:type="paragraph" w:styleId="Prrafodelista">
+  <w:style w:type="paragraph" w:styleId="ListParagraph">
     <w:name w:val="List Paragraph"/>
     <w:basedOn w:val="Normal"/>
     <w:uiPriority w:val="34"/>
@@ -973,9 +992,9 @@
       <w:contextualSpacing/>
     </w:pPr>
   </w:style>
-  <w:style w:type="character" w:styleId="nfasisintenso">
+  <w:style w:type="character" w:styleId="IntenseEmphasis">
     <w:name w:val="Intense Emphasis"/>
-    <w:basedOn w:val="Fuentedeprrafopredeter"/>
+    <w:basedOn w:val="DefaultParagraphFont"/>
     <w:uiPriority w:val="21"/>
     <w:qFormat/>
     <w:rsid w:val="00682133"/>
@@ -985,11 +1004,11 @@
       <w:color w:val="0F4761" w:themeColor="accent1" w:themeShade="BF"/>
     </w:rPr>
   </w:style>
-  <w:style w:type="paragraph" w:styleId="Citadestacada">
+  <w:style w:type="paragraph" w:styleId="IntenseQuote">
     <w:name w:val="Intense Quote"/>
     <w:basedOn w:val="Normal"/>
     <w:next w:val="Normal"/>
-    <w:link w:val="CitadestacadaCar"/>
+    <w:link w:val="IntenseQuoteChar"/>
     <w:uiPriority w:val="30"/>
     <w:qFormat/>
     <w:rsid w:val="00682133"/>
@@ -1008,10 +1027,10 @@
       <w:color w:val="0F4761" w:themeColor="accent1" w:themeShade="BF"/>
     </w:rPr>
   </w:style>
-  <w:style w:type="character" w:customStyle="1" w:styleId="CitadestacadaCar">
-    <w:name w:val="Cita destacada Car"/>
-    <w:basedOn w:val="Fuentedeprrafopredeter"/>
-    <w:link w:val="Citadestacada"/>
+  <w:style w:type="character" w:customStyle="1" w:styleId="IntenseQuoteChar">
+    <w:name w:val="Intense Quote Char"/>
+    <w:basedOn w:val="DefaultParagraphFont"/>
+    <w:link w:val="IntenseQuote"/>
     <w:uiPriority w:val="30"/>
     <w:rsid w:val="00682133"/>
     <w:rPr>
@@ -1020,9 +1039,9 @@
       <w:color w:val="0F4761" w:themeColor="accent1" w:themeShade="BF"/>
     </w:rPr>
   </w:style>
-  <w:style w:type="character" w:styleId="Referenciaintensa">
+  <w:style w:type="character" w:styleId="IntenseReference">
     <w:name w:val="Intense Reference"/>
-    <w:basedOn w:val="Fuentedeprrafopredeter"/>
+    <w:basedOn w:val="DefaultParagraphFont"/>
     <w:uiPriority w:val="32"/>
     <w:qFormat/>
     <w:rsid w:val="00682133"/>
@@ -1034,9 +1053,9 @@
       <w:spacing w:val="5"/>
     </w:rPr>
   </w:style>
-  <w:style w:type="character" w:styleId="Hipervnculo">
+  <w:style w:type="character" w:styleId="Hyperlink">
     <w:name w:val="Hyperlink"/>
-    <w:basedOn w:val="Fuentedeprrafopredeter"/>
+    <w:basedOn w:val="DefaultParagraphFont"/>
     <w:uiPriority w:val="99"/>
     <w:unhideWhenUsed/>
     <w:rsid w:val="006B2EF8"/>
@@ -1045,9 +1064,9 @@
       <w:u w:val="single"/>
     </w:rPr>
   </w:style>
-  <w:style w:type="character" w:styleId="Mencinsinresolver">
+  <w:style w:type="character" w:styleId="UnresolvedMention">
     <w:name w:val="Unresolved Mention"/>
-    <w:basedOn w:val="Fuentedeprrafopredeter"/>
+    <w:basedOn w:val="DefaultParagraphFont"/>
     <w:uiPriority w:val="99"/>
     <w:semiHidden/>
     <w:unhideWhenUsed/>
@@ -1057,9 +1076,9 @@
       <w:shd w:val="clear" w:color="auto" w:fill="E1DFDD"/>
     </w:rPr>
   </w:style>
-  <w:style w:type="character" w:styleId="Hipervnculovisitado">
+  <w:style w:type="character" w:styleId="FollowedHyperlink">
     <w:name w:val="FollowedHyperlink"/>
-    <w:basedOn w:val="Fuentedeprrafopredeter"/>
+    <w:basedOn w:val="DefaultParagraphFont"/>
     <w:uiPriority w:val="99"/>
     <w:semiHidden/>
     <w:unhideWhenUsed/>

</xml_diff>

<commit_message>
Reapply "Reunion de la presentacion de 10 niveles"
This reverts commit d99a323581b74958411eb5b2876ed0f0c57f566c.
</commit_message>
<xml_diff>
--- a/01_Documentacion/06_Entrevista/Links de Reunión del Proyecto.docx
+++ b/01_Documentacion/06_Entrevista/Links de Reunión del Proyecto.docx
@@ -1,11 +1,16 @@
 
 <file path=word/document.xml><?xml version="1.0" encoding="utf-8"?>
-<w:document xmlns:wpc="http://schemas.microsoft.com/office/word/2010/wordprocessingCanvas" xmlns:cx="http://schemas.microsoft.com/office/drawing/2014/chartex" xmlns:cx1="http://schemas.microsoft.com/office/drawing/2015/9/8/chartex" xmlns:cx2="http://schemas.microsoft.com/office/drawing/2015/10/21/chartex" xmlns:cx3="http://schemas.microsoft.com/office/drawing/2016/5/9/chartex" xmlns:cx4="http://schemas.microsoft.com/office/drawing/2016/5/10/chartex" xmlns:cx5="http://schemas.microsoft.com/office/drawing/2016/5/11/chartex" xmlns:cx6="http://schemas.microsoft.com/office/drawing/2016/5/12/chartex" xmlns:cx7="http://schemas.microsoft.com/office/drawing/2016/5/13/chartex" xmlns:cx8="http://schemas.microsoft.com/office/drawing/2016/5/14/chartex" xmlns:mc="http://schemas.openxmlformats.org/markup-compatibility/2006" xmlns:aink="http://schemas.microsoft.com/office/drawing/2016/ink" xmlns:am3d="http://schemas.microsoft.com/office/drawing/2017/model3d" xmlns:o="urn:schemas-microsoft-com:office:office" xmlns:oel="http://schemas.microsoft.com/office/2019/extlst" xmlns:r="http://schemas.openxmlformats.org/officeDocument/2006/relationships" xmlns:m="http://schemas.openxmlformats.org/officeDocument/2006/math" xmlns:v="urn:schemas-microsoft-com:vml" xmlns:wp14="http://schemas.microsoft.com/office/word/2010/wordprocessingDrawing" xmlns:wp="http://schemas.openxmlformats.org/drawingml/2006/wordprocessingDrawing" xmlns:w10="urn:schemas-microsoft-com:office:word" xmlns:w="http://schemas.openxmlformats.org/wordprocessingml/2006/main" xmlns:w14="http://schemas.microsoft.com/office/word/2010/wordml" xmlns:w15="http://schemas.microsoft.com/office/word/2012/wordml" xmlns:w16cex="http://schemas.microsoft.com/office/word/2018/wordml/cex" xmlns:w16cid="http://schemas.microsoft.com/office/word/2016/wordml/cid" xmlns:w16="http://schemas.microsoft.com/office/word/2018/wordml" xmlns:w16du="http://schemas.microsoft.com/office/word/2023/wordml/word16du" xmlns:w16sdtdh="http://schemas.microsoft.com/office/word/2020/wordml/sdtdatahash" xmlns:w16se="http://schemas.microsoft.com/office/word/2015/wordml/symex" xmlns:wpg="http://schemas.microsoft.com/office/word/2010/wordprocessingGroup" xmlns:wpi="http://schemas.microsoft.com/office/word/2010/wordprocessingInk" xmlns:wne="http://schemas.microsoft.com/office/word/2006/wordml" xmlns:wps="http://schemas.microsoft.com/office/word/2010/wordprocessingShape" mc:Ignorable="w14 w15 w16se w16cid w16 w16cex w16sdtdh w16du wp14">
+<w:document xmlns:wpc="http://schemas.microsoft.com/office/word/2010/wordprocessingCanvas" xmlns:cx="http://schemas.microsoft.com/office/drawing/2014/chartex" xmlns:cx1="http://schemas.microsoft.com/office/drawing/2015/9/8/chartex" xmlns:cx2="http://schemas.microsoft.com/office/drawing/2015/10/21/chartex" xmlns:cx3="http://schemas.microsoft.com/office/drawing/2016/5/9/chartex" xmlns:cx4="http://schemas.microsoft.com/office/drawing/2016/5/10/chartex" xmlns:cx5="http://schemas.microsoft.com/office/drawing/2016/5/11/chartex" xmlns:cx6="http://schemas.microsoft.com/office/drawing/2016/5/12/chartex" xmlns:cx7="http://schemas.microsoft.com/office/drawing/2016/5/13/chartex" xmlns:cx8="http://schemas.microsoft.com/office/drawing/2016/5/14/chartex" xmlns:mc="http://schemas.openxmlformats.org/markup-compatibility/2006" xmlns:aink="http://schemas.microsoft.com/office/drawing/2016/ink" xmlns:am3d="http://schemas.microsoft.com/office/drawing/2017/model3d" xmlns:o="urn:schemas-microsoft-com:office:office" xmlns:oel="http://schemas.microsoft.com/office/2019/extlst" xmlns:r="http://schemas.openxmlformats.org/officeDocument/2006/relationships" xmlns:m="http://schemas.openxmlformats.org/officeDocument/2006/math" xmlns:v="urn:schemas-microsoft-com:vml" xmlns:wp14="http://schemas.microsoft.com/office/word/2010/wordprocessingDrawing" xmlns:wp="http://schemas.openxmlformats.org/drawingml/2006/wordprocessingDrawing" xmlns:w10="urn:schemas-microsoft-com:office:word" xmlns:w="http://schemas.openxmlformats.org/wordprocessingml/2006/main" xmlns:w14="http://schemas.microsoft.com/office/word/2010/wordml" xmlns:w15="http://schemas.microsoft.com/office/word/2012/wordml" xmlns:w16cex="http://schemas.microsoft.com/office/word/2018/wordml/cex" xmlns:w16cid="http://schemas.microsoft.com/office/word/2016/wordml/cid" xmlns:w16="http://schemas.microsoft.com/office/word/2018/wordml" xmlns:w16sdtdh="http://schemas.microsoft.com/office/word/2020/wordml/sdtdatahash" xmlns:w16se="http://schemas.microsoft.com/office/word/2015/wordml/symex" xmlns:wpg="http://schemas.microsoft.com/office/word/2010/wordprocessingGroup" xmlns:wpi="http://schemas.microsoft.com/office/word/2010/wordprocessingInk" xmlns:wne="http://schemas.microsoft.com/office/word/2006/wordml" xmlns:wps="http://schemas.microsoft.com/office/word/2010/wordprocessingShape" mc:Ignorable="w14 w15 w16se w16cid w16 w16cex w16sdtdh wp14">
   <w:body>
     <w:p>
       <w:r>
-        <w:t>Links de Reunión del Proyecto :</w:t>
+        <w:t xml:space="preserve">Links de Reunión del </w:t>
       </w:r>
+      <w:proofErr w:type="gramStart"/>
+      <w:r>
+        <w:t>Proyecto :</w:t>
+      </w:r>
+      <w:proofErr w:type="gramEnd"/>
     </w:p>
     <w:p>
       <w:r>
@@ -17,7 +22,7 @@
       <w:hyperlink r:id="rId4" w:history="1">
         <w:r>
           <w:rPr>
-            <w:rStyle w:val="Hyperlink"/>
+            <w:rStyle w:val="Hipervnculo"/>
           </w:rPr>
           <w:t>https://www.youtube.com/watch?v=AhbXfE6mBt4</w:t>
         </w:r>
@@ -32,7 +37,7 @@
       <w:hyperlink r:id="rId5" w:history="1">
         <w:r>
           <w:rPr>
-            <w:rStyle w:val="Hyperlink"/>
+            <w:rStyle w:val="Hipervnculo"/>
           </w:rPr>
           <w:t>https://www.youtube.com/watch?v=DoRhJEPWVis</w:t>
         </w:r>
@@ -69,10 +74,10 @@
       <w:hyperlink r:id="rId6" w:history="1">
         <w:r>
           <w:rPr>
-            <w:rStyle w:val="Hyperlink"/>
+            <w:rStyle w:val="Hipervnculo"/>
             <w:lang w:val="es-ES"/>
           </w:rPr>
-          <w:t>https://www.youtube.com/watch?v=x9dE20pXdo4</w:t>
+          <w:t>https://youtu.be/0TPt67EQbhg</w:t>
         </w:r>
       </w:hyperlink>
       <w:r>
@@ -85,31 +90,7 @@
         <w:rPr>
           <w:lang w:val="es-ES"/>
         </w:rPr>
-        <w:t>Video 1</w:t>
-      </w:r>
-    </w:p>
-    <w:p>
-      <w:pPr>
-        <w:rPr>
-          <w:lang w:val="es-ES"/>
-        </w:rPr>
-      </w:pPr>
-      <w:hyperlink r:id="rId7" w:history="1">
-        <w:r>
-          <w:rPr>
-            <w:rStyle w:val="Hyperlink"/>
-          </w:rPr>
-          <w:t>https://youtu.be/06tQzrrvH0k</w:t>
-        </w:r>
-      </w:hyperlink>
-      <w:r>
-        <w:t xml:space="preserve"> </w:t>
-      </w:r>
-      <w:r>
-        <w:rPr>
-          <w:lang w:val="es-ES"/>
-        </w:rPr>
-        <w:t>Video 2</w:t>
+        <w:t xml:space="preserve">Video </w:t>
       </w:r>
     </w:p>
     <w:p>
@@ -137,7 +118,7 @@
 </file>
 
 <file path=word/styles.xml><?xml version="1.0" encoding="utf-8"?>
-<w:styles xmlns:mc="http://schemas.openxmlformats.org/markup-compatibility/2006" xmlns:r="http://schemas.openxmlformats.org/officeDocument/2006/relationships" xmlns:w="http://schemas.openxmlformats.org/wordprocessingml/2006/main" xmlns:w14="http://schemas.microsoft.com/office/word/2010/wordml" xmlns:w15="http://schemas.microsoft.com/office/word/2012/wordml" xmlns:w16cex="http://schemas.microsoft.com/office/word/2018/wordml/cex" xmlns:w16cid="http://schemas.microsoft.com/office/word/2016/wordml/cid" xmlns:w16="http://schemas.microsoft.com/office/word/2018/wordml" xmlns:w16du="http://schemas.microsoft.com/office/word/2023/wordml/word16du" xmlns:w16sdtdh="http://schemas.microsoft.com/office/word/2020/wordml/sdtdatahash" xmlns:w16se="http://schemas.microsoft.com/office/word/2015/wordml/symex" mc:Ignorable="w14 w15 w16se w16cid w16 w16cex w16sdtdh w16du">
+<w:styles xmlns:mc="http://schemas.openxmlformats.org/markup-compatibility/2006" xmlns:r="http://schemas.openxmlformats.org/officeDocument/2006/relationships" xmlns:w="http://schemas.openxmlformats.org/wordprocessingml/2006/main" xmlns:w14="http://schemas.microsoft.com/office/word/2010/wordml" xmlns:w15="http://schemas.microsoft.com/office/word/2012/wordml" xmlns:w16cex="http://schemas.microsoft.com/office/word/2018/wordml/cex" xmlns:w16cid="http://schemas.microsoft.com/office/word/2016/wordml/cid" xmlns:w16="http://schemas.microsoft.com/office/word/2018/wordml" xmlns:w16sdtdh="http://schemas.microsoft.com/office/word/2020/wordml/sdtdatahash" xmlns:w16se="http://schemas.microsoft.com/office/word/2015/wordml/symex" mc:Ignorable="w14 w15 w16se w16cid w16 w16cex w16sdtdh">
   <w:docDefaults>
     <w:rPrDefault>
       <w:rPr>
@@ -537,11 +518,11 @@
     <w:name w:val="Normal"/>
     <w:qFormat/>
   </w:style>
-  <w:style w:type="paragraph" w:styleId="Heading1">
+  <w:style w:type="paragraph" w:styleId="Ttulo1">
     <w:name w:val="heading 1"/>
     <w:basedOn w:val="Normal"/>
     <w:next w:val="Normal"/>
-    <w:link w:val="Heading1Char"/>
+    <w:link w:val="Ttulo1Car"/>
     <w:uiPriority w:val="9"/>
     <w:qFormat/>
     <w:rsid w:val="00682133"/>
@@ -558,11 +539,11 @@
       <w:szCs w:val="40"/>
     </w:rPr>
   </w:style>
-  <w:style w:type="paragraph" w:styleId="Heading2">
+  <w:style w:type="paragraph" w:styleId="Ttulo2">
     <w:name w:val="heading 2"/>
     <w:basedOn w:val="Normal"/>
     <w:next w:val="Normal"/>
-    <w:link w:val="Heading2Char"/>
+    <w:link w:val="Ttulo2Car"/>
     <w:uiPriority w:val="9"/>
     <w:semiHidden/>
     <w:unhideWhenUsed/>
@@ -581,11 +562,11 @@
       <w:szCs w:val="32"/>
     </w:rPr>
   </w:style>
-  <w:style w:type="paragraph" w:styleId="Heading3">
+  <w:style w:type="paragraph" w:styleId="Ttulo3">
     <w:name w:val="heading 3"/>
     <w:basedOn w:val="Normal"/>
     <w:next w:val="Normal"/>
-    <w:link w:val="Heading3Char"/>
+    <w:link w:val="Ttulo3Car"/>
     <w:uiPriority w:val="9"/>
     <w:semiHidden/>
     <w:unhideWhenUsed/>
@@ -604,11 +585,11 @@
       <w:szCs w:val="28"/>
     </w:rPr>
   </w:style>
-  <w:style w:type="paragraph" w:styleId="Heading4">
+  <w:style w:type="paragraph" w:styleId="Ttulo4">
     <w:name w:val="heading 4"/>
     <w:basedOn w:val="Normal"/>
     <w:next w:val="Normal"/>
-    <w:link w:val="Heading4Char"/>
+    <w:link w:val="Ttulo4Car"/>
     <w:uiPriority w:val="9"/>
     <w:semiHidden/>
     <w:unhideWhenUsed/>
@@ -627,11 +608,11 @@
       <w:color w:val="0F4761" w:themeColor="accent1" w:themeShade="BF"/>
     </w:rPr>
   </w:style>
-  <w:style w:type="paragraph" w:styleId="Heading5">
+  <w:style w:type="paragraph" w:styleId="Ttulo5">
     <w:name w:val="heading 5"/>
     <w:basedOn w:val="Normal"/>
     <w:next w:val="Normal"/>
-    <w:link w:val="Heading5Char"/>
+    <w:link w:val="Ttulo5Car"/>
     <w:uiPriority w:val="9"/>
     <w:semiHidden/>
     <w:unhideWhenUsed/>
@@ -648,11 +629,11 @@
       <w:color w:val="0F4761" w:themeColor="accent1" w:themeShade="BF"/>
     </w:rPr>
   </w:style>
-  <w:style w:type="paragraph" w:styleId="Heading6">
+  <w:style w:type="paragraph" w:styleId="Ttulo6">
     <w:name w:val="heading 6"/>
     <w:basedOn w:val="Normal"/>
     <w:next w:val="Normal"/>
-    <w:link w:val="Heading6Char"/>
+    <w:link w:val="Ttulo6Car"/>
     <w:uiPriority w:val="9"/>
     <w:semiHidden/>
     <w:unhideWhenUsed/>
@@ -671,11 +652,11 @@
       <w:color w:val="595959" w:themeColor="text1" w:themeTint="A6"/>
     </w:rPr>
   </w:style>
-  <w:style w:type="paragraph" w:styleId="Heading7">
+  <w:style w:type="paragraph" w:styleId="Ttulo7">
     <w:name w:val="heading 7"/>
     <w:basedOn w:val="Normal"/>
     <w:next w:val="Normal"/>
-    <w:link w:val="Heading7Char"/>
+    <w:link w:val="Ttulo7Car"/>
     <w:uiPriority w:val="9"/>
     <w:semiHidden/>
     <w:unhideWhenUsed/>
@@ -692,11 +673,11 @@
       <w:color w:val="595959" w:themeColor="text1" w:themeTint="A6"/>
     </w:rPr>
   </w:style>
-  <w:style w:type="paragraph" w:styleId="Heading8">
+  <w:style w:type="paragraph" w:styleId="Ttulo8">
     <w:name w:val="heading 8"/>
     <w:basedOn w:val="Normal"/>
     <w:next w:val="Normal"/>
-    <w:link w:val="Heading8Char"/>
+    <w:link w:val="Ttulo8Car"/>
     <w:uiPriority w:val="9"/>
     <w:semiHidden/>
     <w:unhideWhenUsed/>
@@ -715,11 +696,11 @@
       <w:color w:val="272727" w:themeColor="text1" w:themeTint="D8"/>
     </w:rPr>
   </w:style>
-  <w:style w:type="paragraph" w:styleId="Heading9">
+  <w:style w:type="paragraph" w:styleId="Ttulo9">
     <w:name w:val="heading 9"/>
     <w:basedOn w:val="Normal"/>
     <w:next w:val="Normal"/>
-    <w:link w:val="Heading9Char"/>
+    <w:link w:val="Ttulo9Car"/>
     <w:uiPriority w:val="9"/>
     <w:semiHidden/>
     <w:unhideWhenUsed/>
@@ -736,13 +717,13 @@
       <w:color w:val="272727" w:themeColor="text1" w:themeTint="D8"/>
     </w:rPr>
   </w:style>
-  <w:style w:type="character" w:default="1" w:styleId="DefaultParagraphFont">
+  <w:style w:type="character" w:default="1" w:styleId="Fuentedeprrafopredeter">
     <w:name w:val="Default Paragraph Font"/>
     <w:uiPriority w:val="1"/>
     <w:semiHidden/>
     <w:unhideWhenUsed/>
   </w:style>
-  <w:style w:type="table" w:default="1" w:styleId="TableNormal">
+  <w:style w:type="table" w:default="1" w:styleId="Tablanormal">
     <w:name w:val="Normal Table"/>
     <w:uiPriority w:val="99"/>
     <w:semiHidden/>
@@ -757,16 +738,16 @@
       </w:tblCellMar>
     </w:tblPr>
   </w:style>
-  <w:style w:type="numbering" w:default="1" w:styleId="NoList">
+  <w:style w:type="numbering" w:default="1" w:styleId="Sinlista">
     <w:name w:val="No List"/>
     <w:uiPriority w:val="99"/>
     <w:semiHidden/>
     <w:unhideWhenUsed/>
   </w:style>
-  <w:style w:type="character" w:customStyle="1" w:styleId="Heading1Char">
-    <w:name w:val="Heading 1 Char"/>
-    <w:basedOn w:val="DefaultParagraphFont"/>
-    <w:link w:val="Heading1"/>
+  <w:style w:type="character" w:customStyle="1" w:styleId="Ttulo1Car">
+    <w:name w:val="Título 1 Car"/>
+    <w:basedOn w:val="Fuentedeprrafopredeter"/>
+    <w:link w:val="Ttulo1"/>
     <w:uiPriority w:val="9"/>
     <w:rsid w:val="00682133"/>
     <w:rPr>
@@ -776,10 +757,10 @@
       <w:szCs w:val="40"/>
     </w:rPr>
   </w:style>
-  <w:style w:type="character" w:customStyle="1" w:styleId="Heading2Char">
-    <w:name w:val="Heading 2 Char"/>
-    <w:basedOn w:val="DefaultParagraphFont"/>
-    <w:link w:val="Heading2"/>
+  <w:style w:type="character" w:customStyle="1" w:styleId="Ttulo2Car">
+    <w:name w:val="Título 2 Car"/>
+    <w:basedOn w:val="Fuentedeprrafopredeter"/>
+    <w:link w:val="Ttulo2"/>
     <w:uiPriority w:val="9"/>
     <w:semiHidden/>
     <w:rsid w:val="00682133"/>
@@ -790,10 +771,10 @@
       <w:szCs w:val="32"/>
     </w:rPr>
   </w:style>
-  <w:style w:type="character" w:customStyle="1" w:styleId="Heading3Char">
-    <w:name w:val="Heading 3 Char"/>
-    <w:basedOn w:val="DefaultParagraphFont"/>
-    <w:link w:val="Heading3"/>
+  <w:style w:type="character" w:customStyle="1" w:styleId="Ttulo3Car">
+    <w:name w:val="Título 3 Car"/>
+    <w:basedOn w:val="Fuentedeprrafopredeter"/>
+    <w:link w:val="Ttulo3"/>
     <w:uiPriority w:val="9"/>
     <w:semiHidden/>
     <w:rsid w:val="00682133"/>
@@ -804,10 +785,10 @@
       <w:szCs w:val="28"/>
     </w:rPr>
   </w:style>
-  <w:style w:type="character" w:customStyle="1" w:styleId="Heading4Char">
-    <w:name w:val="Heading 4 Char"/>
-    <w:basedOn w:val="DefaultParagraphFont"/>
-    <w:link w:val="Heading4"/>
+  <w:style w:type="character" w:customStyle="1" w:styleId="Ttulo4Car">
+    <w:name w:val="Título 4 Car"/>
+    <w:basedOn w:val="Fuentedeprrafopredeter"/>
+    <w:link w:val="Ttulo4"/>
     <w:uiPriority w:val="9"/>
     <w:semiHidden/>
     <w:rsid w:val="00682133"/>
@@ -818,10 +799,10 @@
       <w:color w:val="0F4761" w:themeColor="accent1" w:themeShade="BF"/>
     </w:rPr>
   </w:style>
-  <w:style w:type="character" w:customStyle="1" w:styleId="Heading5Char">
-    <w:name w:val="Heading 5 Char"/>
-    <w:basedOn w:val="DefaultParagraphFont"/>
-    <w:link w:val="Heading5"/>
+  <w:style w:type="character" w:customStyle="1" w:styleId="Ttulo5Car">
+    <w:name w:val="Título 5 Car"/>
+    <w:basedOn w:val="Fuentedeprrafopredeter"/>
+    <w:link w:val="Ttulo5"/>
     <w:uiPriority w:val="9"/>
     <w:semiHidden/>
     <w:rsid w:val="00682133"/>
@@ -830,10 +811,10 @@
       <w:color w:val="0F4761" w:themeColor="accent1" w:themeShade="BF"/>
     </w:rPr>
   </w:style>
-  <w:style w:type="character" w:customStyle="1" w:styleId="Heading6Char">
-    <w:name w:val="Heading 6 Char"/>
-    <w:basedOn w:val="DefaultParagraphFont"/>
-    <w:link w:val="Heading6"/>
+  <w:style w:type="character" w:customStyle="1" w:styleId="Ttulo6Car">
+    <w:name w:val="Título 6 Car"/>
+    <w:basedOn w:val="Fuentedeprrafopredeter"/>
+    <w:link w:val="Ttulo6"/>
     <w:uiPriority w:val="9"/>
     <w:semiHidden/>
     <w:rsid w:val="00682133"/>
@@ -844,10 +825,10 @@
       <w:color w:val="595959" w:themeColor="text1" w:themeTint="A6"/>
     </w:rPr>
   </w:style>
-  <w:style w:type="character" w:customStyle="1" w:styleId="Heading7Char">
-    <w:name w:val="Heading 7 Char"/>
-    <w:basedOn w:val="DefaultParagraphFont"/>
-    <w:link w:val="Heading7"/>
+  <w:style w:type="character" w:customStyle="1" w:styleId="Ttulo7Car">
+    <w:name w:val="Título 7 Car"/>
+    <w:basedOn w:val="Fuentedeprrafopredeter"/>
+    <w:link w:val="Ttulo7"/>
     <w:uiPriority w:val="9"/>
     <w:semiHidden/>
     <w:rsid w:val="00682133"/>
@@ -856,10 +837,10 @@
       <w:color w:val="595959" w:themeColor="text1" w:themeTint="A6"/>
     </w:rPr>
   </w:style>
-  <w:style w:type="character" w:customStyle="1" w:styleId="Heading8Char">
-    <w:name w:val="Heading 8 Char"/>
-    <w:basedOn w:val="DefaultParagraphFont"/>
-    <w:link w:val="Heading8"/>
+  <w:style w:type="character" w:customStyle="1" w:styleId="Ttulo8Car">
+    <w:name w:val="Título 8 Car"/>
+    <w:basedOn w:val="Fuentedeprrafopredeter"/>
+    <w:link w:val="Ttulo8"/>
     <w:uiPriority w:val="9"/>
     <w:semiHidden/>
     <w:rsid w:val="00682133"/>
@@ -870,10 +851,10 @@
       <w:color w:val="272727" w:themeColor="text1" w:themeTint="D8"/>
     </w:rPr>
   </w:style>
-  <w:style w:type="character" w:customStyle="1" w:styleId="Heading9Char">
-    <w:name w:val="Heading 9 Char"/>
-    <w:basedOn w:val="DefaultParagraphFont"/>
-    <w:link w:val="Heading9"/>
+  <w:style w:type="character" w:customStyle="1" w:styleId="Ttulo9Car">
+    <w:name w:val="Título 9 Car"/>
+    <w:basedOn w:val="Fuentedeprrafopredeter"/>
+    <w:link w:val="Ttulo9"/>
     <w:uiPriority w:val="9"/>
     <w:semiHidden/>
     <w:rsid w:val="00682133"/>
@@ -882,11 +863,11 @@
       <w:color w:val="272727" w:themeColor="text1" w:themeTint="D8"/>
     </w:rPr>
   </w:style>
-  <w:style w:type="paragraph" w:styleId="Title">
+  <w:style w:type="paragraph" w:styleId="Ttulo">
     <w:name w:val="Title"/>
     <w:basedOn w:val="Normal"/>
     <w:next w:val="Normal"/>
-    <w:link w:val="TitleChar"/>
+    <w:link w:val="TtuloCar"/>
     <w:uiPriority w:val="10"/>
     <w:qFormat/>
     <w:rsid w:val="00682133"/>
@@ -902,10 +883,10 @@
       <w:szCs w:val="56"/>
     </w:rPr>
   </w:style>
-  <w:style w:type="character" w:customStyle="1" w:styleId="TitleChar">
-    <w:name w:val="Title Char"/>
-    <w:basedOn w:val="DefaultParagraphFont"/>
-    <w:link w:val="Title"/>
+  <w:style w:type="character" w:customStyle="1" w:styleId="TtuloCar">
+    <w:name w:val="Título Car"/>
+    <w:basedOn w:val="Fuentedeprrafopredeter"/>
+    <w:link w:val="Ttulo"/>
     <w:uiPriority w:val="10"/>
     <w:rsid w:val="00682133"/>
     <w:rPr>
@@ -916,11 +897,11 @@
       <w:szCs w:val="56"/>
     </w:rPr>
   </w:style>
-  <w:style w:type="paragraph" w:styleId="Subtitle">
+  <w:style w:type="paragraph" w:styleId="Subttulo">
     <w:name w:val="Subtitle"/>
     <w:basedOn w:val="Normal"/>
     <w:next w:val="Normal"/>
-    <w:link w:val="SubtitleChar"/>
+    <w:link w:val="SubttuloCar"/>
     <w:uiPriority w:val="11"/>
     <w:qFormat/>
     <w:rsid w:val="00682133"/>
@@ -937,10 +918,10 @@
       <w:szCs w:val="28"/>
     </w:rPr>
   </w:style>
-  <w:style w:type="character" w:customStyle="1" w:styleId="SubtitleChar">
-    <w:name w:val="Subtitle Char"/>
-    <w:basedOn w:val="DefaultParagraphFont"/>
-    <w:link w:val="Subtitle"/>
+  <w:style w:type="character" w:customStyle="1" w:styleId="SubttuloCar">
+    <w:name w:val="Subtítulo Car"/>
+    <w:basedOn w:val="Fuentedeprrafopredeter"/>
+    <w:link w:val="Subttulo"/>
     <w:uiPriority w:val="11"/>
     <w:rsid w:val="00682133"/>
     <w:rPr>
@@ -951,11 +932,11 @@
       <w:szCs w:val="28"/>
     </w:rPr>
   </w:style>
-  <w:style w:type="paragraph" w:styleId="Quote">
+  <w:style w:type="paragraph" w:styleId="Cita">
     <w:name w:val="Quote"/>
     <w:basedOn w:val="Normal"/>
     <w:next w:val="Normal"/>
-    <w:link w:val="QuoteChar"/>
+    <w:link w:val="CitaCar"/>
     <w:uiPriority w:val="29"/>
     <w:qFormat/>
     <w:rsid w:val="00682133"/>
@@ -969,10 +950,10 @@
       <w:color w:val="404040" w:themeColor="text1" w:themeTint="BF"/>
     </w:rPr>
   </w:style>
-  <w:style w:type="character" w:customStyle="1" w:styleId="QuoteChar">
-    <w:name w:val="Quote Char"/>
-    <w:basedOn w:val="DefaultParagraphFont"/>
-    <w:link w:val="Quote"/>
+  <w:style w:type="character" w:customStyle="1" w:styleId="CitaCar">
+    <w:name w:val="Cita Car"/>
+    <w:basedOn w:val="Fuentedeprrafopredeter"/>
+    <w:link w:val="Cita"/>
     <w:uiPriority w:val="29"/>
     <w:rsid w:val="00682133"/>
     <w:rPr>
@@ -981,7 +962,7 @@
       <w:color w:val="404040" w:themeColor="text1" w:themeTint="BF"/>
     </w:rPr>
   </w:style>
-  <w:style w:type="paragraph" w:styleId="ListParagraph">
+  <w:style w:type="paragraph" w:styleId="Prrafodelista">
     <w:name w:val="List Paragraph"/>
     <w:basedOn w:val="Normal"/>
     <w:uiPriority w:val="34"/>
@@ -992,9 +973,9 @@
       <w:contextualSpacing/>
     </w:pPr>
   </w:style>
-  <w:style w:type="character" w:styleId="IntenseEmphasis">
+  <w:style w:type="character" w:styleId="nfasisintenso">
     <w:name w:val="Intense Emphasis"/>
-    <w:basedOn w:val="DefaultParagraphFont"/>
+    <w:basedOn w:val="Fuentedeprrafopredeter"/>
     <w:uiPriority w:val="21"/>
     <w:qFormat/>
     <w:rsid w:val="00682133"/>
@@ -1004,11 +985,11 @@
       <w:color w:val="0F4761" w:themeColor="accent1" w:themeShade="BF"/>
     </w:rPr>
   </w:style>
-  <w:style w:type="paragraph" w:styleId="IntenseQuote">
+  <w:style w:type="paragraph" w:styleId="Citadestacada">
     <w:name w:val="Intense Quote"/>
     <w:basedOn w:val="Normal"/>
     <w:next w:val="Normal"/>
-    <w:link w:val="IntenseQuoteChar"/>
+    <w:link w:val="CitadestacadaCar"/>
     <w:uiPriority w:val="30"/>
     <w:qFormat/>
     <w:rsid w:val="00682133"/>
@@ -1027,10 +1008,10 @@
       <w:color w:val="0F4761" w:themeColor="accent1" w:themeShade="BF"/>
     </w:rPr>
   </w:style>
-  <w:style w:type="character" w:customStyle="1" w:styleId="IntenseQuoteChar">
-    <w:name w:val="Intense Quote Char"/>
-    <w:basedOn w:val="DefaultParagraphFont"/>
-    <w:link w:val="IntenseQuote"/>
+  <w:style w:type="character" w:customStyle="1" w:styleId="CitadestacadaCar">
+    <w:name w:val="Cita destacada Car"/>
+    <w:basedOn w:val="Fuentedeprrafopredeter"/>
+    <w:link w:val="Citadestacada"/>
     <w:uiPriority w:val="30"/>
     <w:rsid w:val="00682133"/>
     <w:rPr>
@@ -1039,9 +1020,9 @@
       <w:color w:val="0F4761" w:themeColor="accent1" w:themeShade="BF"/>
     </w:rPr>
   </w:style>
-  <w:style w:type="character" w:styleId="IntenseReference">
+  <w:style w:type="character" w:styleId="Referenciaintensa">
     <w:name w:val="Intense Reference"/>
-    <w:basedOn w:val="DefaultParagraphFont"/>
+    <w:basedOn w:val="Fuentedeprrafopredeter"/>
     <w:uiPriority w:val="32"/>
     <w:qFormat/>
     <w:rsid w:val="00682133"/>
@@ -1053,9 +1034,9 @@
       <w:spacing w:val="5"/>
     </w:rPr>
   </w:style>
-  <w:style w:type="character" w:styleId="Hyperlink">
+  <w:style w:type="character" w:styleId="Hipervnculo">
     <w:name w:val="Hyperlink"/>
-    <w:basedOn w:val="DefaultParagraphFont"/>
+    <w:basedOn w:val="Fuentedeprrafopredeter"/>
     <w:uiPriority w:val="99"/>
     <w:unhideWhenUsed/>
     <w:rsid w:val="006B2EF8"/>
@@ -1064,9 +1045,9 @@
       <w:u w:val="single"/>
     </w:rPr>
   </w:style>
-  <w:style w:type="character" w:styleId="UnresolvedMention">
+  <w:style w:type="character" w:styleId="Mencinsinresolver">
     <w:name w:val="Unresolved Mention"/>
-    <w:basedOn w:val="DefaultParagraphFont"/>
+    <w:basedOn w:val="Fuentedeprrafopredeter"/>
     <w:uiPriority w:val="99"/>
     <w:semiHidden/>
     <w:unhideWhenUsed/>
@@ -1076,9 +1057,9 @@
       <w:shd w:val="clear" w:color="auto" w:fill="E1DFDD"/>
     </w:rPr>
   </w:style>
-  <w:style w:type="character" w:styleId="FollowedHyperlink">
+  <w:style w:type="character" w:styleId="Hipervnculovisitado">
     <w:name w:val="FollowedHyperlink"/>
-    <w:basedOn w:val="DefaultParagraphFont"/>
+    <w:basedOn w:val="Fuentedeprrafopredeter"/>
     <w:uiPriority w:val="99"/>
     <w:semiHidden/>
     <w:unhideWhenUsed/>

</xml_diff>